<commit_message>
Criação de classe de inserção
</commit_message>
<xml_diff>
--- a/LINKANDO DOCKER.docx
+++ b/LINKANDO DOCKER.docx
@@ -1,6 +1,6 @@
 
 <file path=word/document.xml><?xml version="1.0" encoding="utf-8"?>
-<w:document xmlns:wpc="http://schemas.microsoft.com/office/word/2010/wordprocessingCanvas" xmlns:mc="http://schemas.openxmlformats.org/markup-compatibility/2006" xmlns:o="urn:schemas-microsoft-com:office:office" xmlns:r="http://schemas.openxmlformats.org/officeDocument/2006/relationships" xmlns:m="http://schemas.openxmlformats.org/officeDocument/2006/math" xmlns:v="urn:schemas-microsoft-com:vml" xmlns:wp14="http://schemas.microsoft.com/office/word/2010/wordprocessingDrawing" xmlns:wp="http://schemas.openxmlformats.org/drawingml/2006/wordprocessingDrawing" xmlns:w10="urn:schemas-microsoft-com:office:word" xmlns:w="http://schemas.openxmlformats.org/wordprocessingml/2006/main" xmlns:w14="http://schemas.microsoft.com/office/word/2010/wordml" xmlns:w15="http://schemas.microsoft.com/office/word/2012/wordml" xmlns:wpg="http://schemas.microsoft.com/office/word/2010/wordprocessingGroup" xmlns:wpi="http://schemas.microsoft.com/office/word/2010/wordprocessingInk" xmlns:wne="http://schemas.microsoft.com/office/word/2006/wordml" xmlns:wps="http://schemas.microsoft.com/office/word/2010/wordprocessingShape" mc:Ignorable="w14 w15 wp14">
+<w:document xmlns:wpc="http://schemas.microsoft.com/office/word/2010/wordprocessingCanvas" xmlns:cx="http://schemas.microsoft.com/office/drawing/2014/chartex" xmlns:mc="http://schemas.openxmlformats.org/markup-compatibility/2006" xmlns:o="urn:schemas-microsoft-com:office:office" xmlns:r="http://schemas.openxmlformats.org/officeDocument/2006/relationships" xmlns:m="http://schemas.openxmlformats.org/officeDocument/2006/math" xmlns:v="urn:schemas-microsoft-com:vml" xmlns:wp14="http://schemas.microsoft.com/office/word/2010/wordprocessingDrawing" xmlns:wp="http://schemas.openxmlformats.org/drawingml/2006/wordprocessingDrawing" xmlns:w10="urn:schemas-microsoft-com:office:word" xmlns:w="http://schemas.openxmlformats.org/wordprocessingml/2006/main" xmlns:w14="http://schemas.microsoft.com/office/word/2010/wordml" xmlns:w15="http://schemas.microsoft.com/office/word/2012/wordml" xmlns:w16se="http://schemas.microsoft.com/office/word/2015/wordml/symex" xmlns:wpg="http://schemas.microsoft.com/office/word/2010/wordprocessingGroup" xmlns:wpi="http://schemas.microsoft.com/office/word/2010/wordprocessingInk" xmlns:wne="http://schemas.microsoft.com/office/word/2006/wordml" xmlns:wps="http://schemas.microsoft.com/office/word/2010/wordprocessingShape" mc:Ignorable="w14 w15 w16se wp14">
   <w:body>
     <w:p>
       <w:pPr>
@@ -181,21 +181,7 @@
           <w:rPr>
             <w:rStyle w:val="Hyperlink"/>
           </w:rPr>
-          <w:t>, o que são Containers e como isolar ambientes? (</w:t>
-        </w:r>
-        <w:proofErr w:type="gramStart"/>
-        <w:r>
-          <w:rPr>
-            <w:rStyle w:val="Hyperlink"/>
-          </w:rPr>
-          <w:t>opservices.com.br</w:t>
-        </w:r>
-        <w:proofErr w:type="gramEnd"/>
-        <w:r>
-          <w:rPr>
-            <w:rStyle w:val="Hyperlink"/>
-          </w:rPr>
-          <w:t>)</w:t>
+          <w:t>, o que são Containers e como isolar ambientes? (opservices.com.br)</w:t>
         </w:r>
       </w:hyperlink>
     </w:p>
@@ -1653,6 +1639,2044 @@
     <w:p/>
     <w:p/>
     <w:p>
+      <w:r>
+        <w:t xml:space="preserve">Passo 5: </w:t>
+      </w:r>
+    </w:p>
+    <w:p>
+      <w:r>
+        <w:t xml:space="preserve">Agora que os containers estão prontos para compartilhar informações, vamos criar uma tabela no container do </w:t>
+      </w:r>
+      <w:proofErr w:type="spellStart"/>
+      <w:r>
+        <w:t>mysql</w:t>
+      </w:r>
+      <w:proofErr w:type="spellEnd"/>
+      <w:r>
+        <w:t>.</w:t>
+      </w:r>
+    </w:p>
+    <w:p>
+      <w:r>
+        <w:t>Sendo assim saímos do container atual utilizando o comando:</w:t>
+      </w:r>
+    </w:p>
+    <w:p>
+      <w:pPr>
+        <w:rPr>
+          <w:color w:val="000000" w:themeColor="text1"/>
+        </w:rPr>
+      </w:pPr>
+      <w:proofErr w:type="spellStart"/>
+      <w:proofErr w:type="gramStart"/>
+      <w:r>
+        <w:rPr>
+          <w:color w:val="FF0000"/>
+        </w:rPr>
+        <w:t>e</w:t>
+      </w:r>
+      <w:r>
+        <w:rPr>
+          <w:color w:val="FF0000"/>
+        </w:rPr>
+        <w:t>xit</w:t>
+      </w:r>
+      <w:proofErr w:type="spellEnd"/>
+      <w:proofErr w:type="gramEnd"/>
+    </w:p>
+    <w:p>
+      <w:pPr>
+        <w:rPr>
+          <w:color w:val="000000" w:themeColor="text1"/>
+          <w:u w:val="single"/>
+        </w:rPr>
+      </w:pPr>
+      <w:r>
+        <w:rPr>
+          <w:noProof/>
+          <w:lang w:eastAsia="pt-BR"/>
+        </w:rPr>
+        <w:drawing>
+          <wp:inline distT="0" distB="0" distL="0" distR="0" wp14:anchorId="3E2C338E" wp14:editId="07C8052E">
+            <wp:extent cx="5400040" cy="585470"/>
+            <wp:effectExtent l="0" t="0" r="0" b="5080"/>
+            <wp:docPr id="9" name="Imagem 9"/>
+            <wp:cNvGraphicFramePr>
+              <a:graphicFrameLocks xmlns:a="http://schemas.openxmlformats.org/drawingml/2006/main" noChangeAspect="1"/>
+            </wp:cNvGraphicFramePr>
+            <a:graphic xmlns:a="http://schemas.openxmlformats.org/drawingml/2006/main">
+              <a:graphicData uri="http://schemas.openxmlformats.org/drawingml/2006/picture">
+                <pic:pic xmlns:pic="http://schemas.openxmlformats.org/drawingml/2006/picture">
+                  <pic:nvPicPr>
+                    <pic:cNvPr id="1" name=""/>
+                    <pic:cNvPicPr/>
+                  </pic:nvPicPr>
+                  <pic:blipFill>
+                    <a:blip r:embed="rId19"/>
+                    <a:stretch>
+                      <a:fillRect/>
+                    </a:stretch>
+                  </pic:blipFill>
+                  <pic:spPr>
+                    <a:xfrm>
+                      <a:off x="0" y="0"/>
+                      <a:ext cx="5400040" cy="585470"/>
+                    </a:xfrm>
+                    <a:prstGeom prst="rect">
+                      <a:avLst/>
+                    </a:prstGeom>
+                  </pic:spPr>
+                </pic:pic>
+              </a:graphicData>
+            </a:graphic>
+          </wp:inline>
+        </w:drawing>
+      </w:r>
+    </w:p>
+    <w:p>
+      <w:pPr>
+        <w:rPr>
+          <w:color w:val="000000" w:themeColor="text1"/>
+        </w:rPr>
+      </w:pPr>
+      <w:r>
+        <w:rPr>
+          <w:color w:val="000000" w:themeColor="text1"/>
+        </w:rPr>
+        <w:t xml:space="preserve">E entramos no Container </w:t>
+      </w:r>
+      <w:proofErr w:type="spellStart"/>
+      <w:r>
+        <w:rPr>
+          <w:color w:val="000000" w:themeColor="text1"/>
+        </w:rPr>
+        <w:t>mysql</w:t>
+      </w:r>
+      <w:proofErr w:type="spellEnd"/>
+      <w:r>
+        <w:rPr>
+          <w:color w:val="000000" w:themeColor="text1"/>
+        </w:rPr>
+        <w:t>:</w:t>
+      </w:r>
+    </w:p>
+    <w:p>
+      <w:pPr>
+        <w:rPr>
+          <w:color w:val="FF0000"/>
+        </w:rPr>
+      </w:pPr>
+      <w:proofErr w:type="spellStart"/>
+      <w:proofErr w:type="gramStart"/>
+      <w:r>
+        <w:rPr>
+          <w:color w:val="FF0000"/>
+        </w:rPr>
+        <w:t>sudo</w:t>
+      </w:r>
+      <w:proofErr w:type="spellEnd"/>
+      <w:proofErr w:type="gramEnd"/>
+      <w:r>
+        <w:rPr>
+          <w:color w:val="FF0000"/>
+        </w:rPr>
+        <w:t xml:space="preserve"> </w:t>
+      </w:r>
+      <w:proofErr w:type="spellStart"/>
+      <w:r>
+        <w:rPr>
+          <w:color w:val="FF0000"/>
+        </w:rPr>
+        <w:t>docker</w:t>
+      </w:r>
+      <w:proofErr w:type="spellEnd"/>
+      <w:r>
+        <w:rPr>
+          <w:color w:val="FF0000"/>
+        </w:rPr>
+        <w:t xml:space="preserve"> </w:t>
+      </w:r>
+      <w:proofErr w:type="spellStart"/>
+      <w:r>
+        <w:rPr>
+          <w:color w:val="FF0000"/>
+        </w:rPr>
+        <w:t>exec</w:t>
+      </w:r>
+      <w:proofErr w:type="spellEnd"/>
+      <w:r>
+        <w:rPr>
+          <w:color w:val="FF0000"/>
+        </w:rPr>
+        <w:t xml:space="preserve"> -it </w:t>
+      </w:r>
+      <w:proofErr w:type="spellStart"/>
+      <w:r>
+        <w:rPr>
+          <w:color w:val="FF0000"/>
+        </w:rPr>
+        <w:t>ConteinerBD</w:t>
+      </w:r>
+      <w:proofErr w:type="spellEnd"/>
+      <w:r>
+        <w:rPr>
+          <w:color w:val="FF0000"/>
+        </w:rPr>
+        <w:t xml:space="preserve"> </w:t>
+      </w:r>
+      <w:proofErr w:type="spellStart"/>
+      <w:r>
+        <w:rPr>
+          <w:color w:val="FF0000"/>
+        </w:rPr>
+        <w:t>bash</w:t>
+      </w:r>
+      <w:proofErr w:type="spellEnd"/>
+    </w:p>
+    <w:p>
+      <w:pPr>
+        <w:rPr>
+          <w:color w:val="000000" w:themeColor="text1"/>
+        </w:rPr>
+      </w:pPr>
+      <w:r>
+        <w:rPr>
+          <w:color w:val="000000" w:themeColor="text1"/>
+        </w:rPr>
+        <w:t xml:space="preserve">Para se conectar no </w:t>
+      </w:r>
+      <w:proofErr w:type="spellStart"/>
+      <w:r>
+        <w:rPr>
+          <w:color w:val="000000" w:themeColor="text1"/>
+        </w:rPr>
+        <w:t>mysql</w:t>
+      </w:r>
+      <w:proofErr w:type="spellEnd"/>
+      <w:r>
+        <w:rPr>
+          <w:color w:val="000000" w:themeColor="text1"/>
+        </w:rPr>
+        <w:t xml:space="preserve"> que está dentro do container via linha de comando é usado:</w:t>
+      </w:r>
+    </w:p>
+    <w:p>
+      <w:pPr>
+        <w:rPr>
+          <w:color w:val="FF0000"/>
+        </w:rPr>
+      </w:pPr>
+      <w:proofErr w:type="spellStart"/>
+      <w:proofErr w:type="gramStart"/>
+      <w:r>
+        <w:rPr>
+          <w:color w:val="FF0000"/>
+        </w:rPr>
+        <w:t>mysql</w:t>
+      </w:r>
+      <w:proofErr w:type="spellEnd"/>
+      <w:proofErr w:type="gramEnd"/>
+      <w:r>
+        <w:rPr>
+          <w:color w:val="FF0000"/>
+        </w:rPr>
+        <w:t xml:space="preserve"> –u root –p</w:t>
+      </w:r>
+    </w:p>
+    <w:p>
+      <w:pPr>
+        <w:rPr>
+          <w:color w:val="FF0000"/>
+          <w:u w:val="single"/>
+        </w:rPr>
+      </w:pPr>
+      <w:r>
+        <w:rPr>
+          <w:noProof/>
+          <w:lang w:eastAsia="pt-BR"/>
+        </w:rPr>
+        <w:drawing>
+          <wp:inline distT="0" distB="0" distL="0" distR="0" wp14:anchorId="16E55CD6" wp14:editId="58142627">
+            <wp:extent cx="5400040" cy="2087245"/>
+            <wp:effectExtent l="0" t="0" r="0" b="8255"/>
+            <wp:docPr id="11" name="Imagem 11"/>
+            <wp:cNvGraphicFramePr>
+              <a:graphicFrameLocks xmlns:a="http://schemas.openxmlformats.org/drawingml/2006/main" noChangeAspect="1"/>
+            </wp:cNvGraphicFramePr>
+            <a:graphic xmlns:a="http://schemas.openxmlformats.org/drawingml/2006/main">
+              <a:graphicData uri="http://schemas.openxmlformats.org/drawingml/2006/picture">
+                <pic:pic xmlns:pic="http://schemas.openxmlformats.org/drawingml/2006/picture">
+                  <pic:nvPicPr>
+                    <pic:cNvPr id="1" name=""/>
+                    <pic:cNvPicPr/>
+                  </pic:nvPicPr>
+                  <pic:blipFill>
+                    <a:blip r:embed="rId20"/>
+                    <a:stretch>
+                      <a:fillRect/>
+                    </a:stretch>
+                  </pic:blipFill>
+                  <pic:spPr>
+                    <a:xfrm>
+                      <a:off x="0" y="0"/>
+                      <a:ext cx="5400040" cy="2087245"/>
+                    </a:xfrm>
+                    <a:prstGeom prst="rect">
+                      <a:avLst/>
+                    </a:prstGeom>
+                  </pic:spPr>
+                </pic:pic>
+              </a:graphicData>
+            </a:graphic>
+          </wp:inline>
+        </w:drawing>
+      </w:r>
+    </w:p>
+    <w:p>
+      <w:pPr>
+        <w:rPr>
+          <w:color w:val="000000" w:themeColor="text1"/>
+        </w:rPr>
+      </w:pPr>
+    </w:p>
+    <w:p>
+      <w:pPr>
+        <w:rPr>
+          <w:color w:val="000000" w:themeColor="text1"/>
+        </w:rPr>
+      </w:pPr>
+    </w:p>
+    <w:p>
+      <w:pPr>
+        <w:rPr>
+          <w:color w:val="000000" w:themeColor="text1"/>
+        </w:rPr>
+      </w:pPr>
+    </w:p>
+    <w:p>
+      <w:pPr>
+        <w:rPr>
+          <w:color w:val="000000" w:themeColor="text1"/>
+        </w:rPr>
+      </w:pPr>
+    </w:p>
+    <w:p>
+      <w:pPr>
+        <w:rPr>
+          <w:color w:val="000000" w:themeColor="text1"/>
+        </w:rPr>
+      </w:pPr>
+    </w:p>
+    <w:p>
+      <w:pPr>
+        <w:rPr>
+          <w:color w:val="000000" w:themeColor="text1"/>
+        </w:rPr>
+      </w:pPr>
+    </w:p>
+    <w:p>
+      <w:pPr>
+        <w:rPr>
+          <w:color w:val="000000" w:themeColor="text1"/>
+        </w:rPr>
+      </w:pPr>
+    </w:p>
+    <w:p>
+      <w:pPr>
+        <w:rPr>
+          <w:color w:val="000000" w:themeColor="text1"/>
+        </w:rPr>
+      </w:pPr>
+    </w:p>
+    <w:p>
+      <w:pPr>
+        <w:rPr>
+          <w:color w:val="000000" w:themeColor="text1"/>
+        </w:rPr>
+      </w:pPr>
+    </w:p>
+    <w:p>
+      <w:pPr>
+        <w:rPr>
+          <w:color w:val="000000" w:themeColor="text1"/>
+        </w:rPr>
+      </w:pPr>
+    </w:p>
+    <w:p>
+      <w:pPr>
+        <w:rPr>
+          <w:color w:val="000000" w:themeColor="text1"/>
+        </w:rPr>
+      </w:pPr>
+    </w:p>
+    <w:p>
+      <w:pPr>
+        <w:rPr>
+          <w:color w:val="000000" w:themeColor="text1"/>
+        </w:rPr>
+      </w:pPr>
+    </w:p>
+    <w:p>
+      <w:pPr>
+        <w:rPr>
+          <w:color w:val="000000" w:themeColor="text1"/>
+        </w:rPr>
+      </w:pPr>
+      <w:r>
+        <w:rPr>
+          <w:color w:val="000000" w:themeColor="text1"/>
+        </w:rPr>
+        <w:t xml:space="preserve">Após estar conectado </w:t>
+      </w:r>
+      <w:r>
+        <w:rPr>
+          <w:color w:val="000000" w:themeColor="text1"/>
+        </w:rPr>
+        <w:t xml:space="preserve">ao </w:t>
+      </w:r>
+      <w:proofErr w:type="spellStart"/>
+      <w:r>
+        <w:rPr>
+          <w:color w:val="000000" w:themeColor="text1"/>
+        </w:rPr>
+        <w:t>mysql</w:t>
+      </w:r>
+      <w:proofErr w:type="spellEnd"/>
+      <w:r>
+        <w:rPr>
+          <w:color w:val="000000" w:themeColor="text1"/>
+        </w:rPr>
+        <w:t xml:space="preserve"> vamos criar um </w:t>
+      </w:r>
+      <w:proofErr w:type="spellStart"/>
+      <w:r>
+        <w:rPr>
+          <w:color w:val="000000" w:themeColor="text1"/>
+        </w:rPr>
+        <w:t>database</w:t>
+      </w:r>
+      <w:proofErr w:type="spellEnd"/>
+      <w:r>
+        <w:rPr>
+          <w:color w:val="000000" w:themeColor="text1"/>
+        </w:rPr>
+        <w:t xml:space="preserve"> e uma tabela simples para a inserção.</w:t>
+      </w:r>
+      <w:r>
+        <w:rPr>
+          <w:color w:val="000000" w:themeColor="text1"/>
+        </w:rPr>
+        <w:br/>
+        <w:t xml:space="preserve">Importante: </w:t>
+      </w:r>
+      <w:proofErr w:type="spellStart"/>
+      <w:r>
+        <w:rPr>
+          <w:color w:val="000000" w:themeColor="text1"/>
+        </w:rPr>
+        <w:t>Lembre</w:t>
+      </w:r>
+      <w:proofErr w:type="spellEnd"/>
+      <w:r>
+        <w:rPr>
+          <w:color w:val="000000" w:themeColor="text1"/>
+        </w:rPr>
+        <w:t xml:space="preserve"> do nome do </w:t>
+      </w:r>
+      <w:proofErr w:type="spellStart"/>
+      <w:r>
+        <w:rPr>
+          <w:color w:val="000000" w:themeColor="text1"/>
+        </w:rPr>
+        <w:t>database</w:t>
+      </w:r>
+      <w:proofErr w:type="spellEnd"/>
+      <w:r>
+        <w:rPr>
+          <w:color w:val="000000" w:themeColor="text1"/>
+        </w:rPr>
+        <w:t xml:space="preserve"> e da tabela, será utilizado no arquivo JAVA de </w:t>
+      </w:r>
+      <w:proofErr w:type="spellStart"/>
+      <w:r>
+        <w:rPr>
+          <w:color w:val="000000" w:themeColor="text1"/>
+        </w:rPr>
+        <w:t>insert</w:t>
+      </w:r>
+      <w:proofErr w:type="spellEnd"/>
+      <w:r>
+        <w:rPr>
+          <w:color w:val="000000" w:themeColor="text1"/>
+        </w:rPr>
+        <w:t>.</w:t>
+      </w:r>
+    </w:p>
+    <w:p>
+      <w:pPr>
+        <w:rPr>
+          <w:color w:val="000000" w:themeColor="text1"/>
+        </w:rPr>
+      </w:pPr>
+      <w:r>
+        <w:rPr>
+          <w:noProof/>
+          <w:lang w:eastAsia="pt-BR"/>
+        </w:rPr>
+        <w:drawing>
+          <wp:inline distT="0" distB="0" distL="0" distR="0" wp14:anchorId="76781A96" wp14:editId="289D3D3A">
+            <wp:extent cx="5400040" cy="3413125"/>
+            <wp:effectExtent l="0" t="0" r="0" b="0"/>
+            <wp:docPr id="13" name="Imagem 13"/>
+            <wp:cNvGraphicFramePr>
+              <a:graphicFrameLocks xmlns:a="http://schemas.openxmlformats.org/drawingml/2006/main" noChangeAspect="1"/>
+            </wp:cNvGraphicFramePr>
+            <a:graphic xmlns:a="http://schemas.openxmlformats.org/drawingml/2006/main">
+              <a:graphicData uri="http://schemas.openxmlformats.org/drawingml/2006/picture">
+                <pic:pic xmlns:pic="http://schemas.openxmlformats.org/drawingml/2006/picture">
+                  <pic:nvPicPr>
+                    <pic:cNvPr id="1" name=""/>
+                    <pic:cNvPicPr/>
+                  </pic:nvPicPr>
+                  <pic:blipFill>
+                    <a:blip r:embed="rId21"/>
+                    <a:stretch>
+                      <a:fillRect/>
+                    </a:stretch>
+                  </pic:blipFill>
+                  <pic:spPr>
+                    <a:xfrm>
+                      <a:off x="0" y="0"/>
+                      <a:ext cx="5400040" cy="3413125"/>
+                    </a:xfrm>
+                    <a:prstGeom prst="rect">
+                      <a:avLst/>
+                    </a:prstGeom>
+                  </pic:spPr>
+                </pic:pic>
+              </a:graphicData>
+            </a:graphic>
+          </wp:inline>
+        </w:drawing>
+      </w:r>
+    </w:p>
+    <w:p>
+      <w:pPr>
+        <w:rPr>
+          <w:color w:val="000000" w:themeColor="text1"/>
+        </w:rPr>
+      </w:pPr>
+    </w:p>
+    <w:p>
+      <w:pPr>
+        <w:rPr>
+          <w:color w:val="000000" w:themeColor="text1"/>
+        </w:rPr>
+      </w:pPr>
+      <w:r>
+        <w:rPr>
+          <w:color w:val="000000" w:themeColor="text1"/>
+        </w:rPr>
+        <w:t xml:space="preserve">Passo 6: </w:t>
+      </w:r>
+    </w:p>
+    <w:p>
+      <w:pPr>
+        <w:rPr>
+          <w:color w:val="000000" w:themeColor="text1"/>
+        </w:rPr>
+      </w:pPr>
+      <w:r>
+        <w:rPr>
+          <w:color w:val="000000" w:themeColor="text1"/>
+        </w:rPr>
+        <w:t xml:space="preserve">Agora que vimos que os nossos containers estão criados, </w:t>
+      </w:r>
+      <w:proofErr w:type="spellStart"/>
+      <w:r>
+        <w:rPr>
+          <w:color w:val="000000" w:themeColor="text1"/>
+        </w:rPr>
+        <w:t>linkados</w:t>
+      </w:r>
+      <w:proofErr w:type="spellEnd"/>
+      <w:r>
+        <w:rPr>
+          <w:color w:val="000000" w:themeColor="text1"/>
+        </w:rPr>
+        <w:t xml:space="preserve"> e o </w:t>
+      </w:r>
+      <w:proofErr w:type="spellStart"/>
+      <w:r>
+        <w:rPr>
+          <w:color w:val="000000" w:themeColor="text1"/>
+        </w:rPr>
+        <w:t>mysql</w:t>
+      </w:r>
+      <w:proofErr w:type="spellEnd"/>
+      <w:r>
+        <w:rPr>
+          <w:color w:val="000000" w:themeColor="text1"/>
+        </w:rPr>
+        <w:t xml:space="preserve"> está configurado, vamos criar a classe de conexão e a classe de inserção com base no projeto disponibilizado pelo professor Diego.</w:t>
+      </w:r>
+    </w:p>
+    <w:p>
+      <w:pPr>
+        <w:rPr>
+          <w:color w:val="000000" w:themeColor="text1"/>
+        </w:rPr>
+      </w:pPr>
+    </w:p>
+    <w:p>
+      <w:pPr>
+        <w:rPr>
+          <w:color w:val="000000" w:themeColor="text1"/>
+        </w:rPr>
+      </w:pPr>
+      <w:r>
+        <w:rPr>
+          <w:color w:val="000000" w:themeColor="text1"/>
+        </w:rPr>
+        <w:t xml:space="preserve">Abra seu </w:t>
+      </w:r>
+      <w:proofErr w:type="spellStart"/>
+      <w:r>
+        <w:rPr>
+          <w:color w:val="000000" w:themeColor="text1"/>
+        </w:rPr>
+        <w:t>NetBeans</w:t>
+      </w:r>
+      <w:proofErr w:type="spellEnd"/>
+      <w:r>
+        <w:rPr>
+          <w:color w:val="000000" w:themeColor="text1"/>
+        </w:rPr>
+        <w:t>, vá até o pom.xml e insira os seguintes drivers:</w:t>
+      </w:r>
+      <w:r>
+        <w:rPr>
+          <w:color w:val="000000" w:themeColor="text1"/>
+        </w:rPr>
+        <w:br/>
+      </w:r>
+      <w:r>
+        <w:rPr>
+          <w:noProof/>
+          <w:lang w:eastAsia="pt-BR"/>
+        </w:rPr>
+        <w:drawing>
+          <wp:inline distT="0" distB="0" distL="0" distR="0" wp14:anchorId="7328732F" wp14:editId="4010F9F7">
+            <wp:extent cx="5400040" cy="2167890"/>
+            <wp:effectExtent l="0" t="0" r="0" b="3810"/>
+            <wp:docPr id="20" name="Imagem 20"/>
+            <wp:cNvGraphicFramePr>
+              <a:graphicFrameLocks xmlns:a="http://schemas.openxmlformats.org/drawingml/2006/main" noChangeAspect="1"/>
+            </wp:cNvGraphicFramePr>
+            <a:graphic xmlns:a="http://schemas.openxmlformats.org/drawingml/2006/main">
+              <a:graphicData uri="http://schemas.openxmlformats.org/drawingml/2006/picture">
+                <pic:pic xmlns:pic="http://schemas.openxmlformats.org/drawingml/2006/picture">
+                  <pic:nvPicPr>
+                    <pic:cNvPr id="1" name=""/>
+                    <pic:cNvPicPr/>
+                  </pic:nvPicPr>
+                  <pic:blipFill>
+                    <a:blip r:embed="rId22"/>
+                    <a:stretch>
+                      <a:fillRect/>
+                    </a:stretch>
+                  </pic:blipFill>
+                  <pic:spPr>
+                    <a:xfrm>
+                      <a:off x="0" y="0"/>
+                      <a:ext cx="5400040" cy="2167890"/>
+                    </a:xfrm>
+                    <a:prstGeom prst="rect">
+                      <a:avLst/>
+                    </a:prstGeom>
+                  </pic:spPr>
+                </pic:pic>
+              </a:graphicData>
+            </a:graphic>
+          </wp:inline>
+        </w:drawing>
+      </w:r>
+    </w:p>
+    <w:p>
+      <w:pPr>
+        <w:rPr>
+          <w:color w:val="000000" w:themeColor="text1"/>
+        </w:rPr>
+      </w:pPr>
+    </w:p>
+    <w:p>
+      <w:pPr>
+        <w:rPr>
+          <w:color w:val="000000" w:themeColor="text1"/>
+        </w:rPr>
+      </w:pPr>
+    </w:p>
+    <w:p>
+      <w:pPr>
+        <w:rPr>
+          <w:color w:val="000000" w:themeColor="text1"/>
+        </w:rPr>
+      </w:pPr>
+      <w:r>
+        <w:rPr>
+          <w:color w:val="000000" w:themeColor="text1"/>
+        </w:rPr>
+        <w:t>Logo após c</w:t>
+      </w:r>
+      <w:r>
+        <w:rPr>
+          <w:color w:val="000000" w:themeColor="text1"/>
+        </w:rPr>
+        <w:t>rie uma classe e insira este código:</w:t>
+      </w:r>
+    </w:p>
+    <w:p>
+      <w:pPr>
+        <w:rPr>
+          <w:color w:val="000000" w:themeColor="text1"/>
+        </w:rPr>
+      </w:pPr>
+      <w:r>
+        <w:rPr>
+          <w:noProof/>
+          <w:lang w:eastAsia="pt-BR"/>
+        </w:rPr>
+        <w:drawing>
+          <wp:inline distT="0" distB="0" distL="0" distR="0" wp14:anchorId="0695A45A" wp14:editId="0AF6DDDD">
+            <wp:extent cx="5400040" cy="2468245"/>
+            <wp:effectExtent l="0" t="0" r="0" b="8255"/>
+            <wp:docPr id="18" name="Imagem 18"/>
+            <wp:cNvGraphicFramePr>
+              <a:graphicFrameLocks xmlns:a="http://schemas.openxmlformats.org/drawingml/2006/main" noChangeAspect="1"/>
+            </wp:cNvGraphicFramePr>
+            <a:graphic xmlns:a="http://schemas.openxmlformats.org/drawingml/2006/main">
+              <a:graphicData uri="http://schemas.openxmlformats.org/drawingml/2006/picture">
+                <pic:pic xmlns:pic="http://schemas.openxmlformats.org/drawingml/2006/picture">
+                  <pic:nvPicPr>
+                    <pic:cNvPr id="1" name=""/>
+                    <pic:cNvPicPr/>
+                  </pic:nvPicPr>
+                  <pic:blipFill>
+                    <a:blip r:embed="rId23"/>
+                    <a:stretch>
+                      <a:fillRect/>
+                    </a:stretch>
+                  </pic:blipFill>
+                  <pic:spPr>
+                    <a:xfrm>
+                      <a:off x="0" y="0"/>
+                      <a:ext cx="5400040" cy="2468245"/>
+                    </a:xfrm>
+                    <a:prstGeom prst="rect">
+                      <a:avLst/>
+                    </a:prstGeom>
+                  </pic:spPr>
+                </pic:pic>
+              </a:graphicData>
+            </a:graphic>
+          </wp:inline>
+        </w:drawing>
+      </w:r>
+    </w:p>
+    <w:p>
+      <w:pPr>
+        <w:rPr>
+          <w:color w:val="000000" w:themeColor="text1"/>
+        </w:rPr>
+      </w:pPr>
+    </w:p>
+    <w:p>
+      <w:pPr>
+        <w:rPr>
+          <w:color w:val="000000" w:themeColor="text1"/>
+        </w:rPr>
+      </w:pPr>
+      <w:r>
+        <w:rPr>
+          <w:color w:val="000000" w:themeColor="text1"/>
+        </w:rPr>
+        <w:t xml:space="preserve">No código acima criamos um atributo do tipo </w:t>
+      </w:r>
+      <w:proofErr w:type="spellStart"/>
+      <w:r>
+        <w:rPr>
+          <w:color w:val="000000" w:themeColor="text1"/>
+        </w:rPr>
+        <w:t>BasicDataSource</w:t>
+      </w:r>
+      <w:proofErr w:type="spellEnd"/>
+      <w:r>
+        <w:rPr>
+          <w:color w:val="000000" w:themeColor="text1"/>
+        </w:rPr>
+        <w:t xml:space="preserve"> que irá </w:t>
+      </w:r>
+      <w:proofErr w:type="gramStart"/>
+      <w:r>
+        <w:rPr>
+          <w:color w:val="000000" w:themeColor="text1"/>
+        </w:rPr>
+        <w:t>nos auxiliar</w:t>
+      </w:r>
+      <w:proofErr w:type="gramEnd"/>
+      <w:r>
+        <w:rPr>
+          <w:color w:val="000000" w:themeColor="text1"/>
+        </w:rPr>
+        <w:t xml:space="preserve"> na criação de conexão com o Banco de Dados.</w:t>
+      </w:r>
+    </w:p>
+    <w:p>
+      <w:pPr>
+        <w:rPr>
+          <w:color w:val="000000" w:themeColor="text1"/>
+        </w:rPr>
+      </w:pPr>
+      <w:r>
+        <w:rPr>
+          <w:color w:val="000000" w:themeColor="text1"/>
+        </w:rPr>
+        <w:t>Logo após criamos o nosso construtor e nele criamos um objeto do tipo “</w:t>
+      </w:r>
+      <w:proofErr w:type="spellStart"/>
+      <w:r>
+        <w:rPr>
+          <w:color w:val="000000" w:themeColor="text1"/>
+        </w:rPr>
+        <w:t>BasicDataSource</w:t>
+      </w:r>
+      <w:proofErr w:type="spellEnd"/>
+      <w:r>
+        <w:rPr>
+          <w:color w:val="000000" w:themeColor="text1"/>
+        </w:rPr>
+        <w:t>” para utilizarmos seus métodos.</w:t>
+      </w:r>
+    </w:p>
+    <w:p>
+      <w:pPr>
+        <w:rPr>
+          <w:color w:val="000000" w:themeColor="text1"/>
+        </w:rPr>
+      </w:pPr>
+      <w:r>
+        <w:rPr>
+          <w:color w:val="000000" w:themeColor="text1"/>
+        </w:rPr>
+        <w:t>Os métodos utilizados são:</w:t>
+      </w:r>
+    </w:p>
+    <w:p>
+      <w:pPr>
+        <w:pStyle w:val="PargrafodaLista"/>
+        <w:numPr>
+          <w:ilvl w:val="0"/>
+          <w:numId w:val="3"/>
+        </w:numPr>
+        <w:rPr>
+          <w:color w:val="000000" w:themeColor="text1"/>
+        </w:rPr>
+      </w:pPr>
+      <w:proofErr w:type="spellStart"/>
+      <w:proofErr w:type="gramStart"/>
+      <w:r>
+        <w:rPr>
+          <w:color w:val="000000" w:themeColor="text1"/>
+        </w:rPr>
+        <w:t>setDriverClassName</w:t>
+      </w:r>
+      <w:proofErr w:type="spellEnd"/>
+      <w:proofErr w:type="gramEnd"/>
+      <w:r>
+        <w:rPr>
+          <w:color w:val="000000" w:themeColor="text1"/>
+        </w:rPr>
+        <w:t>: neste método informamos qual drive vamos utilizar para fazer a conexão.</w:t>
+      </w:r>
+    </w:p>
+    <w:p>
+      <w:pPr>
+        <w:pStyle w:val="PargrafodaLista"/>
+        <w:numPr>
+          <w:ilvl w:val="0"/>
+          <w:numId w:val="3"/>
+        </w:numPr>
+        <w:rPr>
+          <w:color w:val="000000" w:themeColor="text1"/>
+        </w:rPr>
+      </w:pPr>
+      <w:proofErr w:type="spellStart"/>
+      <w:proofErr w:type="gramStart"/>
+      <w:r>
+        <w:rPr>
+          <w:color w:val="000000" w:themeColor="text1"/>
+        </w:rPr>
+        <w:t>setUrl</w:t>
+      </w:r>
+      <w:proofErr w:type="spellEnd"/>
+      <w:proofErr w:type="gramEnd"/>
+      <w:r>
+        <w:rPr>
+          <w:color w:val="000000" w:themeColor="text1"/>
+        </w:rPr>
+        <w:t xml:space="preserve">: aqui informamos a </w:t>
+      </w:r>
+      <w:proofErr w:type="spellStart"/>
+      <w:r>
+        <w:rPr>
+          <w:color w:val="000000" w:themeColor="text1"/>
+        </w:rPr>
+        <w:t>string</w:t>
+      </w:r>
+      <w:proofErr w:type="spellEnd"/>
+      <w:r>
+        <w:rPr>
+          <w:color w:val="000000" w:themeColor="text1"/>
+        </w:rPr>
+        <w:t xml:space="preserve"> de conexão o </w:t>
+      </w:r>
+      <w:proofErr w:type="spellStart"/>
+      <w:r>
+        <w:rPr>
+          <w:color w:val="000000" w:themeColor="text1"/>
+        </w:rPr>
+        <w:t>ipAdress</w:t>
+      </w:r>
+      <w:proofErr w:type="spellEnd"/>
+      <w:r>
+        <w:rPr>
+          <w:color w:val="000000" w:themeColor="text1"/>
+        </w:rPr>
+        <w:t xml:space="preserve"> de onde está o nosso banco de dados, a porta utilizada pelo banco de dados e qual </w:t>
+      </w:r>
+      <w:proofErr w:type="spellStart"/>
+      <w:r>
+        <w:rPr>
+          <w:color w:val="000000" w:themeColor="text1"/>
+        </w:rPr>
+        <w:t>database</w:t>
+      </w:r>
+      <w:proofErr w:type="spellEnd"/>
+      <w:r>
+        <w:rPr>
+          <w:color w:val="000000" w:themeColor="text1"/>
+        </w:rPr>
+        <w:t xml:space="preserve"> iremos usar.</w:t>
+      </w:r>
+    </w:p>
+    <w:p>
+      <w:pPr>
+        <w:pStyle w:val="PargrafodaLista"/>
+        <w:numPr>
+          <w:ilvl w:val="0"/>
+          <w:numId w:val="3"/>
+        </w:numPr>
+        <w:rPr>
+          <w:color w:val="000000" w:themeColor="text1"/>
+        </w:rPr>
+      </w:pPr>
+      <w:proofErr w:type="spellStart"/>
+      <w:proofErr w:type="gramStart"/>
+      <w:r>
+        <w:rPr>
+          <w:color w:val="000000" w:themeColor="text1"/>
+        </w:rPr>
+        <w:t>setUsername</w:t>
+      </w:r>
+      <w:proofErr w:type="spellEnd"/>
+      <w:proofErr w:type="gramEnd"/>
+      <w:r>
+        <w:rPr>
+          <w:color w:val="000000" w:themeColor="text1"/>
+        </w:rPr>
+        <w:t xml:space="preserve">: Passamos o nome do usuário que tem permissão para acessar o </w:t>
+      </w:r>
+      <w:proofErr w:type="spellStart"/>
+      <w:r>
+        <w:rPr>
+          <w:color w:val="000000" w:themeColor="text1"/>
+        </w:rPr>
+        <w:t>database</w:t>
+      </w:r>
+      <w:proofErr w:type="spellEnd"/>
+      <w:r>
+        <w:rPr>
+          <w:color w:val="000000" w:themeColor="text1"/>
+        </w:rPr>
+        <w:t xml:space="preserve"> que você informou</w:t>
+      </w:r>
+    </w:p>
+    <w:p>
+      <w:pPr>
+        <w:pStyle w:val="PargrafodaLista"/>
+        <w:numPr>
+          <w:ilvl w:val="0"/>
+          <w:numId w:val="3"/>
+        </w:numPr>
+        <w:rPr>
+          <w:color w:val="000000" w:themeColor="text1"/>
+        </w:rPr>
+      </w:pPr>
+      <w:proofErr w:type="spellStart"/>
+      <w:proofErr w:type="gramStart"/>
+      <w:r>
+        <w:rPr>
+          <w:color w:val="000000" w:themeColor="text1"/>
+        </w:rPr>
+        <w:t>setPassword</w:t>
+      </w:r>
+      <w:proofErr w:type="spellEnd"/>
+      <w:proofErr w:type="gramEnd"/>
+      <w:r>
+        <w:rPr>
+          <w:color w:val="000000" w:themeColor="text1"/>
+        </w:rPr>
+        <w:t>: Informamos a senha do usuário escolhido.</w:t>
+      </w:r>
+    </w:p>
+    <w:p>
+      <w:pPr>
+        <w:rPr>
+          <w:color w:val="000000" w:themeColor="text1"/>
+        </w:rPr>
+      </w:pPr>
+    </w:p>
+    <w:p>
+      <w:pPr>
+        <w:rPr>
+          <w:color w:val="000000" w:themeColor="text1"/>
+        </w:rPr>
+      </w:pPr>
+    </w:p>
+    <w:p>
+      <w:pPr>
+        <w:rPr>
+          <w:color w:val="000000" w:themeColor="text1"/>
+        </w:rPr>
+      </w:pPr>
+    </w:p>
+    <w:p>
+      <w:pPr>
+        <w:rPr>
+          <w:color w:val="000000" w:themeColor="text1"/>
+        </w:rPr>
+      </w:pPr>
+    </w:p>
+    <w:p>
+      <w:pPr>
+        <w:rPr>
+          <w:color w:val="000000" w:themeColor="text1"/>
+        </w:rPr>
+      </w:pPr>
+    </w:p>
+    <w:p>
+      <w:pPr>
+        <w:rPr>
+          <w:color w:val="000000" w:themeColor="text1"/>
+        </w:rPr>
+      </w:pPr>
+    </w:p>
+    <w:p>
+      <w:pPr>
+        <w:rPr>
+          <w:color w:val="000000" w:themeColor="text1"/>
+        </w:rPr>
+      </w:pPr>
+    </w:p>
+    <w:p>
+      <w:pPr>
+        <w:rPr>
+          <w:color w:val="000000" w:themeColor="text1"/>
+        </w:rPr>
+      </w:pPr>
+    </w:p>
+    <w:p>
+      <w:pPr>
+        <w:rPr>
+          <w:color w:val="000000" w:themeColor="text1"/>
+        </w:rPr>
+      </w:pPr>
+    </w:p>
+    <w:p>
+      <w:pPr>
+        <w:rPr>
+          <w:color w:val="000000" w:themeColor="text1"/>
+        </w:rPr>
+      </w:pPr>
+    </w:p>
+    <w:p>
+      <w:pPr>
+        <w:rPr>
+          <w:color w:val="000000" w:themeColor="text1"/>
+        </w:rPr>
+      </w:pPr>
+    </w:p>
+    <w:p>
+      <w:pPr>
+        <w:rPr>
+          <w:color w:val="000000" w:themeColor="text1"/>
+        </w:rPr>
+      </w:pPr>
+      <w:r>
+        <w:rPr>
+          <w:color w:val="000000" w:themeColor="text1"/>
+        </w:rPr>
+        <w:t xml:space="preserve">Depois de criar a classe de conexão vamos criar uma classe </w:t>
+      </w:r>
+      <w:proofErr w:type="spellStart"/>
+      <w:r>
+        <w:rPr>
+          <w:color w:val="000000" w:themeColor="text1"/>
+        </w:rPr>
+        <w:t>main</w:t>
+      </w:r>
+      <w:proofErr w:type="spellEnd"/>
+      <w:r>
+        <w:rPr>
+          <w:color w:val="000000" w:themeColor="text1"/>
+        </w:rPr>
+        <w:t xml:space="preserve"> que será executada e irá utilizar a classe de conexão para se conectar ao banco de dados.</w:t>
+      </w:r>
+    </w:p>
+    <w:p>
+      <w:pPr>
+        <w:rPr>
+          <w:color w:val="000000" w:themeColor="text1"/>
+        </w:rPr>
+      </w:pPr>
+      <w:r>
+        <w:rPr>
+          <w:noProof/>
+          <w:lang w:eastAsia="pt-BR"/>
+        </w:rPr>
+        <w:drawing>
+          <wp:inline distT="0" distB="0" distL="0" distR="0" wp14:anchorId="105CF856" wp14:editId="4A2CF635">
+            <wp:extent cx="5400040" cy="2479675"/>
+            <wp:effectExtent l="0" t="0" r="0" b="0"/>
+            <wp:docPr id="19" name="Imagem 19"/>
+            <wp:cNvGraphicFramePr>
+              <a:graphicFrameLocks xmlns:a="http://schemas.openxmlformats.org/drawingml/2006/main" noChangeAspect="1"/>
+            </wp:cNvGraphicFramePr>
+            <a:graphic xmlns:a="http://schemas.openxmlformats.org/drawingml/2006/main">
+              <a:graphicData uri="http://schemas.openxmlformats.org/drawingml/2006/picture">
+                <pic:pic xmlns:pic="http://schemas.openxmlformats.org/drawingml/2006/picture">
+                  <pic:nvPicPr>
+                    <pic:cNvPr id="1" name=""/>
+                    <pic:cNvPicPr/>
+                  </pic:nvPicPr>
+                  <pic:blipFill>
+                    <a:blip r:embed="rId24"/>
+                    <a:stretch>
+                      <a:fillRect/>
+                    </a:stretch>
+                  </pic:blipFill>
+                  <pic:spPr>
+                    <a:xfrm>
+                      <a:off x="0" y="0"/>
+                      <a:ext cx="5400040" cy="2479675"/>
+                    </a:xfrm>
+                    <a:prstGeom prst="rect">
+                      <a:avLst/>
+                    </a:prstGeom>
+                  </pic:spPr>
+                </pic:pic>
+              </a:graphicData>
+            </a:graphic>
+          </wp:inline>
+        </w:drawing>
+      </w:r>
+    </w:p>
+    <w:p>
+      <w:pPr>
+        <w:rPr>
+          <w:color w:val="000000" w:themeColor="text1"/>
+        </w:rPr>
+      </w:pPr>
+    </w:p>
+    <w:p>
+      <w:pPr>
+        <w:rPr>
+          <w:color w:val="000000" w:themeColor="text1"/>
+        </w:rPr>
+      </w:pPr>
+      <w:r>
+        <w:rPr>
+          <w:color w:val="000000" w:themeColor="text1"/>
+        </w:rPr>
+        <w:t xml:space="preserve">Então, depois de criar as classes precisamos fazer um último ajuste. </w:t>
+      </w:r>
+    </w:p>
+    <w:p>
+      <w:pPr>
+        <w:rPr>
+          <w:color w:val="000000" w:themeColor="text1"/>
+        </w:rPr>
+      </w:pPr>
+      <w:r>
+        <w:rPr>
+          <w:color w:val="000000" w:themeColor="text1"/>
+        </w:rPr>
+        <w:t>Vamos criar o .</w:t>
+      </w:r>
+      <w:proofErr w:type="spellStart"/>
+      <w:r>
+        <w:rPr>
+          <w:color w:val="000000" w:themeColor="text1"/>
+        </w:rPr>
+        <w:t>jar</w:t>
+      </w:r>
+      <w:proofErr w:type="spellEnd"/>
+      <w:r>
+        <w:rPr>
+          <w:color w:val="000000" w:themeColor="text1"/>
+        </w:rPr>
+        <w:t xml:space="preserve"> da nossa aplicação. </w:t>
+      </w:r>
+    </w:p>
+    <w:p>
+      <w:pPr>
+        <w:rPr>
+          <w:color w:val="000000" w:themeColor="text1"/>
+        </w:rPr>
+      </w:pPr>
+      <w:r>
+        <w:rPr>
+          <w:color w:val="000000" w:themeColor="text1"/>
+        </w:rPr>
+        <w:t xml:space="preserve">Primeiro um ponto de atenção: </w:t>
+      </w:r>
+    </w:p>
+    <w:p>
+      <w:pPr>
+        <w:pStyle w:val="PargrafodaLista"/>
+        <w:numPr>
+          <w:ilvl w:val="0"/>
+          <w:numId w:val="5"/>
+        </w:numPr>
+        <w:rPr>
+          <w:color w:val="000000" w:themeColor="text1"/>
+        </w:rPr>
+      </w:pPr>
+      <w:r>
+        <w:rPr>
+          <w:color w:val="000000" w:themeColor="text1"/>
+        </w:rPr>
+        <w:t xml:space="preserve">A sua classe </w:t>
+      </w:r>
+      <w:proofErr w:type="spellStart"/>
+      <w:r>
+        <w:rPr>
+          <w:color w:val="000000" w:themeColor="text1"/>
+        </w:rPr>
+        <w:t>main</w:t>
+      </w:r>
+      <w:proofErr w:type="spellEnd"/>
+      <w:r>
+        <w:rPr>
+          <w:color w:val="000000" w:themeColor="text1"/>
+        </w:rPr>
+        <w:t xml:space="preserve"> </w:t>
+      </w:r>
+      <w:r>
+        <w:rPr>
+          <w:b/>
+          <w:color w:val="000000" w:themeColor="text1"/>
+        </w:rPr>
+        <w:t xml:space="preserve">NÃO </w:t>
+      </w:r>
+      <w:r>
+        <w:rPr>
+          <w:color w:val="000000" w:themeColor="text1"/>
+        </w:rPr>
+        <w:t xml:space="preserve">pode ser um </w:t>
+      </w:r>
+      <w:proofErr w:type="spellStart"/>
+      <w:r>
+        <w:rPr>
+          <w:color w:val="000000" w:themeColor="text1"/>
+        </w:rPr>
+        <w:t>jFrame</w:t>
+      </w:r>
+      <w:proofErr w:type="spellEnd"/>
+      <w:r>
+        <w:rPr>
+          <w:color w:val="000000" w:themeColor="text1"/>
+        </w:rPr>
+        <w:t>. Qual o motivo disso?</w:t>
+      </w:r>
+      <w:r>
+        <w:rPr>
+          <w:color w:val="000000" w:themeColor="text1"/>
+        </w:rPr>
+        <w:br/>
+        <w:t xml:space="preserve">Este arquivo será utilizado dentro de um </w:t>
+      </w:r>
+      <w:proofErr w:type="spellStart"/>
+      <w:r>
+        <w:rPr>
+          <w:color w:val="000000" w:themeColor="text1"/>
+        </w:rPr>
+        <w:t>docker</w:t>
+      </w:r>
+      <w:proofErr w:type="spellEnd"/>
+      <w:r>
+        <w:rPr>
+          <w:color w:val="000000" w:themeColor="text1"/>
+        </w:rPr>
+        <w:t xml:space="preserve">, ou seja, inteiramente terminal, não possui interface gráfica. Se você tentar executar algo que utilize uma interface gráfica como um </w:t>
+      </w:r>
+      <w:proofErr w:type="spellStart"/>
+      <w:r>
+        <w:rPr>
+          <w:color w:val="000000" w:themeColor="text1"/>
+        </w:rPr>
+        <w:t>JFrame</w:t>
+      </w:r>
+      <w:proofErr w:type="spellEnd"/>
+      <w:r>
+        <w:rPr>
+          <w:color w:val="000000" w:themeColor="text1"/>
+        </w:rPr>
+        <w:t xml:space="preserve">, você irá receber o erro “X11”, que é um erro específico de quando você não possui um interpretador de interface gráfica. Para não tomar este erro, utilize uma classe </w:t>
+      </w:r>
+      <w:proofErr w:type="spellStart"/>
+      <w:r>
+        <w:rPr>
+          <w:color w:val="000000" w:themeColor="text1"/>
+        </w:rPr>
+        <w:t>main</w:t>
+      </w:r>
+      <w:proofErr w:type="spellEnd"/>
+      <w:r>
+        <w:rPr>
+          <w:color w:val="000000" w:themeColor="text1"/>
+        </w:rPr>
+        <w:t xml:space="preserve"> sem </w:t>
+      </w:r>
+      <w:proofErr w:type="spellStart"/>
+      <w:r>
+        <w:rPr>
+          <w:color w:val="000000" w:themeColor="text1"/>
+        </w:rPr>
+        <w:t>JFrame</w:t>
+      </w:r>
+      <w:proofErr w:type="spellEnd"/>
+      <w:r>
+        <w:rPr>
+          <w:color w:val="000000" w:themeColor="text1"/>
+        </w:rPr>
+        <w:t xml:space="preserve"> ou algo do tipo.</w:t>
+      </w:r>
+    </w:p>
+    <w:p>
+      <w:pPr>
+        <w:rPr>
+          <w:color w:val="000000" w:themeColor="text1"/>
+        </w:rPr>
+      </w:pPr>
+      <w:r>
+        <w:rPr>
+          <w:color w:val="000000" w:themeColor="text1"/>
+        </w:rPr>
+        <w:t>Agora que temos noção d</w:t>
+      </w:r>
+      <w:r>
+        <w:rPr>
+          <w:color w:val="000000" w:themeColor="text1"/>
+        </w:rPr>
+        <w:t xml:space="preserve">o que poderia nos impedir vamos adicionar o </w:t>
+      </w:r>
+      <w:proofErr w:type="spellStart"/>
+      <w:r>
+        <w:rPr>
+          <w:color w:val="000000" w:themeColor="text1"/>
+        </w:rPr>
+        <w:t>plugin</w:t>
+      </w:r>
+      <w:proofErr w:type="spellEnd"/>
+      <w:r>
+        <w:rPr>
+          <w:color w:val="000000" w:themeColor="text1"/>
+        </w:rPr>
+        <w:t>.</w:t>
+      </w:r>
+    </w:p>
+    <w:p>
+      <w:pPr>
+        <w:rPr>
+          <w:color w:val="000000" w:themeColor="text1"/>
+        </w:rPr>
+      </w:pPr>
+      <w:r>
+        <w:rPr>
+          <w:color w:val="000000" w:themeColor="text1"/>
+        </w:rPr>
+        <w:t xml:space="preserve">Embaixo de </w:t>
+      </w:r>
+      <w:r>
+        <w:rPr>
+          <w:color w:val="000000" w:themeColor="text1"/>
+        </w:rPr>
+        <w:t>“</w:t>
+      </w:r>
+      <w:proofErr w:type="spellStart"/>
+      <w:r>
+        <w:rPr>
+          <w:color w:val="000000" w:themeColor="text1"/>
+        </w:rPr>
+        <w:t>properties</w:t>
+      </w:r>
+      <w:proofErr w:type="spellEnd"/>
+      <w:r>
+        <w:rPr>
+          <w:color w:val="000000" w:themeColor="text1"/>
+        </w:rPr>
+        <w:t>”</w:t>
+      </w:r>
+      <w:r>
+        <w:rPr>
+          <w:color w:val="000000" w:themeColor="text1"/>
+        </w:rPr>
+        <w:t xml:space="preserve"> adicione esses </w:t>
+      </w:r>
+      <w:proofErr w:type="spellStart"/>
+      <w:r>
+        <w:rPr>
+          <w:color w:val="000000" w:themeColor="text1"/>
+        </w:rPr>
+        <w:t>tags</w:t>
+      </w:r>
+      <w:proofErr w:type="spellEnd"/>
+      <w:r>
+        <w:rPr>
+          <w:color w:val="000000" w:themeColor="text1"/>
+        </w:rPr>
+        <w:t>:</w:t>
+      </w:r>
+    </w:p>
+    <w:p>
+      <w:pPr>
+        <w:rPr>
+          <w:color w:val="000000" w:themeColor="text1"/>
+        </w:rPr>
+      </w:pPr>
+      <w:r>
+        <w:rPr>
+          <w:noProof/>
+          <w:lang w:eastAsia="pt-BR"/>
+        </w:rPr>
+        <w:drawing>
+          <wp:inline distT="0" distB="0" distL="0" distR="0" wp14:anchorId="02C24575" wp14:editId="44F8998F">
+            <wp:extent cx="1924050" cy="1343025"/>
+            <wp:effectExtent l="0" t="0" r="0" b="9525"/>
+            <wp:docPr id="21" name="Imagem 21"/>
+            <wp:cNvGraphicFramePr>
+              <a:graphicFrameLocks xmlns:a="http://schemas.openxmlformats.org/drawingml/2006/main" noChangeAspect="1"/>
+            </wp:cNvGraphicFramePr>
+            <a:graphic xmlns:a="http://schemas.openxmlformats.org/drawingml/2006/main">
+              <a:graphicData uri="http://schemas.openxmlformats.org/drawingml/2006/picture">
+                <pic:pic xmlns:pic="http://schemas.openxmlformats.org/drawingml/2006/picture">
+                  <pic:nvPicPr>
+                    <pic:cNvPr id="1" name=""/>
+                    <pic:cNvPicPr/>
+                  </pic:nvPicPr>
+                  <pic:blipFill>
+                    <a:blip r:embed="rId25"/>
+                    <a:stretch>
+                      <a:fillRect/>
+                    </a:stretch>
+                  </pic:blipFill>
+                  <pic:spPr>
+                    <a:xfrm>
+                      <a:off x="0" y="0"/>
+                      <a:ext cx="1924050" cy="1343025"/>
+                    </a:xfrm>
+                    <a:prstGeom prst="rect">
+                      <a:avLst/>
+                    </a:prstGeom>
+                  </pic:spPr>
+                </pic:pic>
+              </a:graphicData>
+            </a:graphic>
+          </wp:inline>
+        </w:drawing>
+      </w:r>
+    </w:p>
+    <w:p>
+      <w:pPr>
+        <w:rPr>
+          <w:color w:val="000000" w:themeColor="text1"/>
+        </w:rPr>
+      </w:pPr>
+    </w:p>
+    <w:p>
+      <w:pPr>
+        <w:rPr>
+          <w:color w:val="000000" w:themeColor="text1"/>
+        </w:rPr>
+      </w:pPr>
+    </w:p>
+    <w:p>
+      <w:pPr>
+        <w:rPr>
+          <w:color w:val="000000" w:themeColor="text1"/>
+        </w:rPr>
+      </w:pPr>
+    </w:p>
+    <w:p>
+      <w:pPr>
+        <w:rPr>
+          <w:color w:val="000000" w:themeColor="text1"/>
+        </w:rPr>
+      </w:pPr>
+    </w:p>
+    <w:p>
+      <w:pPr>
+        <w:rPr>
+          <w:color w:val="000000" w:themeColor="text1"/>
+        </w:rPr>
+      </w:pPr>
+    </w:p>
+    <w:p>
+      <w:pPr>
+        <w:rPr>
+          <w:color w:val="000000" w:themeColor="text1"/>
+        </w:rPr>
+      </w:pPr>
+      <w:r>
+        <w:rPr>
+          <w:color w:val="000000" w:themeColor="text1"/>
+        </w:rPr>
+        <w:t>E dentro de “</w:t>
+      </w:r>
+      <w:proofErr w:type="spellStart"/>
+      <w:r>
+        <w:rPr>
+          <w:color w:val="000000" w:themeColor="text1"/>
+        </w:rPr>
+        <w:t>plugins</w:t>
+      </w:r>
+      <w:proofErr w:type="spellEnd"/>
+      <w:r>
+        <w:rPr>
+          <w:color w:val="000000" w:themeColor="text1"/>
+        </w:rPr>
+        <w:t>” adicione isto:</w:t>
+      </w:r>
+    </w:p>
+    <w:p>
+      <w:pPr>
+        <w:rPr>
+          <w:color w:val="000000" w:themeColor="text1"/>
+        </w:rPr>
+      </w:pPr>
+      <w:r>
+        <w:rPr>
+          <w:noProof/>
+          <w:lang w:eastAsia="pt-BR"/>
+        </w:rPr>
+        <w:drawing>
+          <wp:inline distT="0" distB="0" distL="0" distR="0" wp14:anchorId="66A394D5" wp14:editId="67E3ADC4">
+            <wp:extent cx="5400040" cy="1713230"/>
+            <wp:effectExtent l="0" t="0" r="0" b="1270"/>
+            <wp:docPr id="22" name="Imagem 22"/>
+            <wp:cNvGraphicFramePr>
+              <a:graphicFrameLocks xmlns:a="http://schemas.openxmlformats.org/drawingml/2006/main" noChangeAspect="1"/>
+            </wp:cNvGraphicFramePr>
+            <a:graphic xmlns:a="http://schemas.openxmlformats.org/drawingml/2006/main">
+              <a:graphicData uri="http://schemas.openxmlformats.org/drawingml/2006/picture">
+                <pic:pic xmlns:pic="http://schemas.openxmlformats.org/drawingml/2006/picture">
+                  <pic:nvPicPr>
+                    <pic:cNvPr id="1" name=""/>
+                    <pic:cNvPicPr/>
+                  </pic:nvPicPr>
+                  <pic:blipFill>
+                    <a:blip r:embed="rId26"/>
+                    <a:stretch>
+                      <a:fillRect/>
+                    </a:stretch>
+                  </pic:blipFill>
+                  <pic:spPr>
+                    <a:xfrm>
+                      <a:off x="0" y="0"/>
+                      <a:ext cx="5400040" cy="1713230"/>
+                    </a:xfrm>
+                    <a:prstGeom prst="rect">
+                      <a:avLst/>
+                    </a:prstGeom>
+                  </pic:spPr>
+                </pic:pic>
+              </a:graphicData>
+            </a:graphic>
+          </wp:inline>
+        </w:drawing>
+      </w:r>
+    </w:p>
+    <w:p>
+      <w:pPr>
+        <w:rPr>
+          <w:color w:val="000000" w:themeColor="text1"/>
+        </w:rPr>
+      </w:pPr>
+      <w:r>
+        <w:rPr>
+          <w:color w:val="000000" w:themeColor="text1"/>
+        </w:rPr>
+        <w:t>Importante: em “</w:t>
+      </w:r>
+      <w:proofErr w:type="spellStart"/>
+      <w:r>
+        <w:rPr>
+          <w:color w:val="000000" w:themeColor="text1"/>
+        </w:rPr>
+        <w:t>mainClass</w:t>
+      </w:r>
+      <w:proofErr w:type="spellEnd"/>
+      <w:r>
+        <w:rPr>
+          <w:color w:val="000000" w:themeColor="text1"/>
+        </w:rPr>
+        <w:t xml:space="preserve">” você deve informar sua classe </w:t>
+      </w:r>
+      <w:proofErr w:type="spellStart"/>
+      <w:r>
+        <w:rPr>
+          <w:color w:val="000000" w:themeColor="text1"/>
+        </w:rPr>
+        <w:t>main</w:t>
+      </w:r>
+      <w:proofErr w:type="spellEnd"/>
+      <w:r>
+        <w:rPr>
+          <w:color w:val="000000" w:themeColor="text1"/>
+        </w:rPr>
+        <w:t>, ou seja, a classe que terá a inserção no banco de dados.</w:t>
+      </w:r>
+    </w:p>
+    <w:p>
+      <w:pPr>
+        <w:rPr>
+          <w:color w:val="000000" w:themeColor="text1"/>
+        </w:rPr>
+      </w:pPr>
+    </w:p>
+    <w:p>
+      <w:pPr>
+        <w:rPr>
+          <w:color w:val="000000" w:themeColor="text1"/>
+        </w:rPr>
+      </w:pPr>
+      <w:r>
+        <w:rPr>
+          <w:color w:val="000000" w:themeColor="text1"/>
+        </w:rPr>
+        <w:t xml:space="preserve">Logo abaixo do </w:t>
+      </w:r>
+      <w:proofErr w:type="spellStart"/>
+      <w:r>
+        <w:rPr>
+          <w:color w:val="000000" w:themeColor="text1"/>
+        </w:rPr>
+        <w:t>plugin</w:t>
+      </w:r>
+      <w:proofErr w:type="spellEnd"/>
+      <w:r>
+        <w:rPr>
+          <w:color w:val="000000" w:themeColor="text1"/>
+        </w:rPr>
+        <w:t xml:space="preserve"> anterior adicione este outro:</w:t>
+      </w:r>
+    </w:p>
+    <w:p>
+      <w:pPr>
+        <w:rPr>
+          <w:color w:val="000000" w:themeColor="text1"/>
+        </w:rPr>
+      </w:pPr>
+      <w:r>
+        <w:rPr>
+          <w:noProof/>
+          <w:lang w:eastAsia="pt-BR"/>
+        </w:rPr>
+        <w:drawing>
+          <wp:inline distT="0" distB="0" distL="0" distR="0" wp14:anchorId="06489664" wp14:editId="47BE82DB">
+            <wp:extent cx="5400040" cy="2780665"/>
+            <wp:effectExtent l="0" t="0" r="0" b="635"/>
+            <wp:docPr id="23" name="Imagem 23"/>
+            <wp:cNvGraphicFramePr>
+              <a:graphicFrameLocks xmlns:a="http://schemas.openxmlformats.org/drawingml/2006/main" noChangeAspect="1"/>
+            </wp:cNvGraphicFramePr>
+            <a:graphic xmlns:a="http://schemas.openxmlformats.org/drawingml/2006/main">
+              <a:graphicData uri="http://schemas.openxmlformats.org/drawingml/2006/picture">
+                <pic:pic xmlns:pic="http://schemas.openxmlformats.org/drawingml/2006/picture">
+                  <pic:nvPicPr>
+                    <pic:cNvPr id="1" name=""/>
+                    <pic:cNvPicPr/>
+                  </pic:nvPicPr>
+                  <pic:blipFill>
+                    <a:blip r:embed="rId27"/>
+                    <a:stretch>
+                      <a:fillRect/>
+                    </a:stretch>
+                  </pic:blipFill>
+                  <pic:spPr>
+                    <a:xfrm>
+                      <a:off x="0" y="0"/>
+                      <a:ext cx="5400040" cy="2780665"/>
+                    </a:xfrm>
+                    <a:prstGeom prst="rect">
+                      <a:avLst/>
+                    </a:prstGeom>
+                  </pic:spPr>
+                </pic:pic>
+              </a:graphicData>
+            </a:graphic>
+          </wp:inline>
+        </w:drawing>
+      </w:r>
+    </w:p>
+    <w:p>
+      <w:pPr>
+        <w:rPr>
+          <w:color w:val="000000" w:themeColor="text1"/>
+        </w:rPr>
+      </w:pPr>
+    </w:p>
+    <w:p>
+      <w:pPr>
+        <w:rPr>
+          <w:color w:val="000000" w:themeColor="text1"/>
+        </w:rPr>
+      </w:pPr>
+    </w:p>
+    <w:p>
+      <w:pPr>
+        <w:rPr>
+          <w:color w:val="000000" w:themeColor="text1"/>
+        </w:rPr>
+      </w:pPr>
+    </w:p>
+    <w:p>
+      <w:pPr>
+        <w:rPr>
+          <w:color w:val="000000" w:themeColor="text1"/>
+        </w:rPr>
+      </w:pPr>
+    </w:p>
+    <w:p>
+      <w:pPr>
+        <w:rPr>
+          <w:color w:val="000000" w:themeColor="text1"/>
+        </w:rPr>
+      </w:pPr>
+    </w:p>
+    <w:p>
+      <w:pPr>
+        <w:rPr>
+          <w:color w:val="000000" w:themeColor="text1"/>
+        </w:rPr>
+      </w:pPr>
+    </w:p>
+    <w:p>
+      <w:pPr>
+        <w:rPr>
+          <w:color w:val="000000" w:themeColor="text1"/>
+        </w:rPr>
+      </w:pPr>
+    </w:p>
+    <w:p>
+      <w:pPr>
+        <w:rPr>
+          <w:color w:val="000000" w:themeColor="text1"/>
+        </w:rPr>
+      </w:pPr>
+    </w:p>
+    <w:p>
+      <w:pPr>
+        <w:rPr>
+          <w:color w:val="000000" w:themeColor="text1"/>
+        </w:rPr>
+      </w:pPr>
+    </w:p>
+    <w:p>
+      <w:pPr>
+        <w:rPr>
+          <w:color w:val="000000" w:themeColor="text1"/>
+        </w:rPr>
+      </w:pPr>
+    </w:p>
+    <w:p>
+      <w:pPr>
+        <w:rPr>
+          <w:color w:val="000000" w:themeColor="text1"/>
+        </w:rPr>
+      </w:pPr>
+      <w:r>
+        <w:rPr>
+          <w:color w:val="000000" w:themeColor="text1"/>
+        </w:rPr>
+        <w:t xml:space="preserve">Agora está quase tudo pronto, só precisamos dar “clean </w:t>
+      </w:r>
+      <w:proofErr w:type="spellStart"/>
+      <w:r>
+        <w:rPr>
+          <w:color w:val="000000" w:themeColor="text1"/>
+        </w:rPr>
+        <w:t>and</w:t>
+      </w:r>
+      <w:proofErr w:type="spellEnd"/>
+      <w:r>
+        <w:rPr>
+          <w:color w:val="000000" w:themeColor="text1"/>
+        </w:rPr>
+        <w:t xml:space="preserve"> build”.</w:t>
+      </w:r>
+    </w:p>
+    <w:p>
+      <w:pPr>
+        <w:rPr>
+          <w:color w:val="000000" w:themeColor="text1"/>
+        </w:rPr>
+      </w:pPr>
+      <w:r>
+        <w:rPr>
+          <w:noProof/>
+          <w:lang w:eastAsia="pt-BR"/>
+        </w:rPr>
+        <w:drawing>
+          <wp:inline distT="0" distB="0" distL="0" distR="0" wp14:anchorId="70E64490" wp14:editId="207BAD89">
+            <wp:extent cx="3657600" cy="2638425"/>
+            <wp:effectExtent l="0" t="0" r="0" b="9525"/>
+            <wp:docPr id="24" name="Imagem 24"/>
+            <wp:cNvGraphicFramePr>
+              <a:graphicFrameLocks xmlns:a="http://schemas.openxmlformats.org/drawingml/2006/main" noChangeAspect="1"/>
+            </wp:cNvGraphicFramePr>
+            <a:graphic xmlns:a="http://schemas.openxmlformats.org/drawingml/2006/main">
+              <a:graphicData uri="http://schemas.openxmlformats.org/drawingml/2006/picture">
+                <pic:pic xmlns:pic="http://schemas.openxmlformats.org/drawingml/2006/picture">
+                  <pic:nvPicPr>
+                    <pic:cNvPr id="1" name=""/>
+                    <pic:cNvPicPr/>
+                  </pic:nvPicPr>
+                  <pic:blipFill>
+                    <a:blip r:embed="rId28"/>
+                    <a:stretch>
+                      <a:fillRect/>
+                    </a:stretch>
+                  </pic:blipFill>
+                  <pic:spPr>
+                    <a:xfrm>
+                      <a:off x="0" y="0"/>
+                      <a:ext cx="3657600" cy="2638425"/>
+                    </a:xfrm>
+                    <a:prstGeom prst="rect">
+                      <a:avLst/>
+                    </a:prstGeom>
+                  </pic:spPr>
+                </pic:pic>
+              </a:graphicData>
+            </a:graphic>
+          </wp:inline>
+        </w:drawing>
+      </w:r>
+    </w:p>
+    <w:p>
+      <w:pPr>
+        <w:rPr>
+          <w:color w:val="000000" w:themeColor="text1"/>
+        </w:rPr>
+      </w:pPr>
+      <w:r>
+        <w:rPr>
+          <w:color w:val="000000" w:themeColor="text1"/>
+        </w:rPr>
+        <w:t xml:space="preserve">Clique com o botão direito no nome do seu projeto e clique em “clean </w:t>
+      </w:r>
+      <w:proofErr w:type="spellStart"/>
+      <w:r>
+        <w:rPr>
+          <w:color w:val="000000" w:themeColor="text1"/>
+        </w:rPr>
+        <w:t>and</w:t>
+      </w:r>
+      <w:proofErr w:type="spellEnd"/>
+      <w:r>
+        <w:rPr>
+          <w:color w:val="000000" w:themeColor="text1"/>
+        </w:rPr>
+        <w:t xml:space="preserve"> build”, assim ele irá gerar o nosso .</w:t>
+      </w:r>
+      <w:proofErr w:type="spellStart"/>
+      <w:r>
+        <w:rPr>
+          <w:color w:val="000000" w:themeColor="text1"/>
+        </w:rPr>
+        <w:t>jar</w:t>
+      </w:r>
+      <w:proofErr w:type="spellEnd"/>
+      <w:r>
+        <w:rPr>
+          <w:color w:val="000000" w:themeColor="text1"/>
+        </w:rPr>
+        <w:t xml:space="preserve">, ou seja, o nosso </w:t>
+      </w:r>
+      <w:proofErr w:type="spellStart"/>
+      <w:r>
+        <w:rPr>
+          <w:color w:val="000000" w:themeColor="text1"/>
+        </w:rPr>
+        <w:t>java</w:t>
+      </w:r>
+      <w:proofErr w:type="spellEnd"/>
+      <w:r>
+        <w:rPr>
+          <w:color w:val="000000" w:themeColor="text1"/>
+        </w:rPr>
+        <w:t xml:space="preserve"> executável.</w:t>
+      </w:r>
+    </w:p>
+    <w:p>
+      <w:pPr>
+        <w:rPr>
+          <w:color w:val="000000" w:themeColor="text1"/>
+        </w:rPr>
+      </w:pPr>
+      <w:r>
+        <w:rPr>
+          <w:color w:val="000000" w:themeColor="text1"/>
+        </w:rPr>
+        <w:t>Se tudo tiver ocorrido certo, receberá está mensagem no terminal e nela você pode verificar seu .</w:t>
+      </w:r>
+      <w:proofErr w:type="spellStart"/>
+      <w:r>
+        <w:rPr>
+          <w:color w:val="000000" w:themeColor="text1"/>
+        </w:rPr>
+        <w:t>jar</w:t>
+      </w:r>
+      <w:proofErr w:type="spellEnd"/>
+      <w:r>
+        <w:rPr>
+          <w:color w:val="000000" w:themeColor="text1"/>
+        </w:rPr>
+        <w:t xml:space="preserve"> criado.</w:t>
+      </w:r>
+      <w:r>
+        <w:rPr>
+          <w:color w:val="000000" w:themeColor="text1"/>
+        </w:rPr>
+        <w:br/>
+      </w:r>
+      <w:r>
+        <w:rPr>
+          <w:noProof/>
+          <w:lang w:eastAsia="pt-BR"/>
+        </w:rPr>
+        <w:drawing>
+          <wp:inline distT="0" distB="0" distL="0" distR="0" wp14:anchorId="7ABA623A" wp14:editId="7571BEB9">
+            <wp:extent cx="5400040" cy="1397000"/>
+            <wp:effectExtent l="0" t="0" r="0" b="0"/>
+            <wp:docPr id="28" name="Imagem 28"/>
+            <wp:cNvGraphicFramePr>
+              <a:graphicFrameLocks xmlns:a="http://schemas.openxmlformats.org/drawingml/2006/main" noChangeAspect="1"/>
+            </wp:cNvGraphicFramePr>
+            <a:graphic xmlns:a="http://schemas.openxmlformats.org/drawingml/2006/main">
+              <a:graphicData uri="http://schemas.openxmlformats.org/drawingml/2006/picture">
+                <pic:pic xmlns:pic="http://schemas.openxmlformats.org/drawingml/2006/picture">
+                  <pic:nvPicPr>
+                    <pic:cNvPr id="1" name=""/>
+                    <pic:cNvPicPr/>
+                  </pic:nvPicPr>
+                  <pic:blipFill>
+                    <a:blip r:embed="rId29"/>
+                    <a:stretch>
+                      <a:fillRect/>
+                    </a:stretch>
+                  </pic:blipFill>
+                  <pic:spPr>
+                    <a:xfrm>
+                      <a:off x="0" y="0"/>
+                      <a:ext cx="5400040" cy="1397000"/>
+                    </a:xfrm>
+                    <a:prstGeom prst="rect">
+                      <a:avLst/>
+                    </a:prstGeom>
+                  </pic:spPr>
+                </pic:pic>
+              </a:graphicData>
+            </a:graphic>
+          </wp:inline>
+        </w:drawing>
+      </w:r>
+    </w:p>
+    <w:p>
+      <w:pPr>
+        <w:rPr>
+          <w:color w:val="000000" w:themeColor="text1"/>
+        </w:rPr>
+      </w:pPr>
+      <w:r>
+        <w:rPr>
+          <w:color w:val="000000" w:themeColor="text1"/>
+        </w:rPr>
+        <w:t>No decorrer da segunda linha você consegue verificar a criação do arquivo .</w:t>
+      </w:r>
+      <w:proofErr w:type="spellStart"/>
+      <w:r>
+        <w:rPr>
+          <w:color w:val="000000" w:themeColor="text1"/>
+        </w:rPr>
+        <w:t>jar</w:t>
+      </w:r>
+      <w:proofErr w:type="spellEnd"/>
+      <w:r>
+        <w:rPr>
+          <w:color w:val="000000" w:themeColor="text1"/>
+        </w:rPr>
+        <w:t>.</w:t>
+      </w:r>
+    </w:p>
+    <w:p>
+      <w:pPr>
+        <w:rPr>
+          <w:color w:val="000000" w:themeColor="text1"/>
+        </w:rPr>
+      </w:pPr>
+    </w:p>
+    <w:p>
+      <w:pPr>
+        <w:rPr>
+          <w:color w:val="000000" w:themeColor="text1"/>
+        </w:rPr>
+      </w:pPr>
+      <w:r>
+        <w:rPr>
+          <w:color w:val="000000" w:themeColor="text1"/>
+        </w:rPr>
+        <w:t>Passo 7:</w:t>
+      </w:r>
+    </w:p>
+    <w:p>
+      <w:pPr>
+        <w:rPr>
+          <w:color w:val="000000" w:themeColor="text1"/>
+        </w:rPr>
+      </w:pPr>
+      <w:r>
+        <w:rPr>
+          <w:color w:val="000000" w:themeColor="text1"/>
+        </w:rPr>
+        <w:t>Suba seu</w:t>
+      </w:r>
+      <w:bookmarkStart w:id="0" w:name="_GoBack"/>
+      <w:bookmarkEnd w:id="0"/>
+    </w:p>
+    <w:p>
       <w:pPr>
         <w:pStyle w:val="PargrafodaLista"/>
         <w:numPr>
@@ -1728,8 +3752,6 @@
       <w:r>
         <w:t>Verificar se os dados estão sendo enviados</w:t>
       </w:r>
-      <w:bookmarkStart w:id="0" w:name="_GoBack"/>
-      <w:bookmarkEnd w:id="0"/>
     </w:p>
     <w:sectPr>
       <w:pgSz w:w="11906" w:h="16838"/>
@@ -1742,8 +3764,121 @@
 </file>
 
 <file path=word/numbering.xml><?xml version="1.0" encoding="utf-8"?>
-<w:numbering xmlns:wpc="http://schemas.microsoft.com/office/word/2010/wordprocessingCanvas" xmlns:mc="http://schemas.openxmlformats.org/markup-compatibility/2006" xmlns:o="urn:schemas-microsoft-com:office:office" xmlns:r="http://schemas.openxmlformats.org/officeDocument/2006/relationships" xmlns:m="http://schemas.openxmlformats.org/officeDocument/2006/math" xmlns:v="urn:schemas-microsoft-com:vml" xmlns:wp14="http://schemas.microsoft.com/office/word/2010/wordprocessingDrawing" xmlns:wp="http://schemas.openxmlformats.org/drawingml/2006/wordprocessingDrawing" xmlns:w10="urn:schemas-microsoft-com:office:word" xmlns:w="http://schemas.openxmlformats.org/wordprocessingml/2006/main" xmlns:w14="http://schemas.microsoft.com/office/word/2010/wordml" xmlns:w15="http://schemas.microsoft.com/office/word/2012/wordml" xmlns:wpg="http://schemas.microsoft.com/office/word/2010/wordprocessingGroup" xmlns:wpi="http://schemas.microsoft.com/office/word/2010/wordprocessingInk" xmlns:wne="http://schemas.microsoft.com/office/word/2006/wordml" xmlns:wps="http://schemas.microsoft.com/office/word/2010/wordprocessingShape" mc:Ignorable="w14 w15 wp14">
-  <w:abstractNum w:abstractNumId="0">
+<w:numbering xmlns:wpc="http://schemas.microsoft.com/office/word/2010/wordprocessingCanvas" xmlns:cx="http://schemas.microsoft.com/office/drawing/2014/chartex" xmlns:mc="http://schemas.openxmlformats.org/markup-compatibility/2006" xmlns:o="urn:schemas-microsoft-com:office:office" xmlns:r="http://schemas.openxmlformats.org/officeDocument/2006/relationships" xmlns:m="http://schemas.openxmlformats.org/officeDocument/2006/math" xmlns:v="urn:schemas-microsoft-com:vml" xmlns:wp14="http://schemas.microsoft.com/office/word/2010/wordprocessingDrawing" xmlns:wp="http://schemas.openxmlformats.org/drawingml/2006/wordprocessingDrawing" xmlns:w10="urn:schemas-microsoft-com:office:word" xmlns:w="http://schemas.openxmlformats.org/wordprocessingml/2006/main" xmlns:w14="http://schemas.microsoft.com/office/word/2010/wordml" xmlns:w15="http://schemas.microsoft.com/office/word/2012/wordml" xmlns:w16se="http://schemas.microsoft.com/office/word/2015/wordml/symex" xmlns:wpg="http://schemas.microsoft.com/office/word/2010/wordprocessingGroup" xmlns:wpi="http://schemas.microsoft.com/office/word/2010/wordprocessingInk" xmlns:wne="http://schemas.microsoft.com/office/word/2006/wordml" xmlns:wps="http://schemas.microsoft.com/office/word/2010/wordprocessingShape" mc:Ignorable="w14 w15 w16se wp14">
+  <w:abstractNum w:abstractNumId="0" w15:restartNumberingAfterBreak="0">
+    <w:nsid w:val="0FFB41DD"/>
+    <w:multiLevelType w:val="hybridMultilevel"/>
+    <w:tmpl w:val="1C7ADCCE"/>
+    <w:lvl w:ilvl="0" w:tplc="04160001">
+      <w:start w:val="1"/>
+      <w:numFmt w:val="bullet"/>
+      <w:lvlText w:val=""/>
+      <w:lvlJc w:val="left"/>
+      <w:pPr>
+        <w:ind w:left="720" w:hanging="360"/>
+      </w:pPr>
+      <w:rPr>
+        <w:rFonts w:ascii="Symbol" w:hAnsi="Symbol" w:hint="default"/>
+      </w:rPr>
+    </w:lvl>
+    <w:lvl w:ilvl="1" w:tplc="04160003" w:tentative="1">
+      <w:start w:val="1"/>
+      <w:numFmt w:val="bullet"/>
+      <w:lvlText w:val="o"/>
+      <w:lvlJc w:val="left"/>
+      <w:pPr>
+        <w:ind w:left="1440" w:hanging="360"/>
+      </w:pPr>
+      <w:rPr>
+        <w:rFonts w:ascii="Courier New" w:hAnsi="Courier New" w:cs="Courier New" w:hint="default"/>
+      </w:rPr>
+    </w:lvl>
+    <w:lvl w:ilvl="2" w:tplc="04160005" w:tentative="1">
+      <w:start w:val="1"/>
+      <w:numFmt w:val="bullet"/>
+      <w:lvlText w:val=""/>
+      <w:lvlJc w:val="left"/>
+      <w:pPr>
+        <w:ind w:left="2160" w:hanging="360"/>
+      </w:pPr>
+      <w:rPr>
+        <w:rFonts w:ascii="Wingdings" w:hAnsi="Wingdings" w:hint="default"/>
+      </w:rPr>
+    </w:lvl>
+    <w:lvl w:ilvl="3" w:tplc="04160001" w:tentative="1">
+      <w:start w:val="1"/>
+      <w:numFmt w:val="bullet"/>
+      <w:lvlText w:val=""/>
+      <w:lvlJc w:val="left"/>
+      <w:pPr>
+        <w:ind w:left="2880" w:hanging="360"/>
+      </w:pPr>
+      <w:rPr>
+        <w:rFonts w:ascii="Symbol" w:hAnsi="Symbol" w:hint="default"/>
+      </w:rPr>
+    </w:lvl>
+    <w:lvl w:ilvl="4" w:tplc="04160003" w:tentative="1">
+      <w:start w:val="1"/>
+      <w:numFmt w:val="bullet"/>
+      <w:lvlText w:val="o"/>
+      <w:lvlJc w:val="left"/>
+      <w:pPr>
+        <w:ind w:left="3600" w:hanging="360"/>
+      </w:pPr>
+      <w:rPr>
+        <w:rFonts w:ascii="Courier New" w:hAnsi="Courier New" w:cs="Courier New" w:hint="default"/>
+      </w:rPr>
+    </w:lvl>
+    <w:lvl w:ilvl="5" w:tplc="04160005" w:tentative="1">
+      <w:start w:val="1"/>
+      <w:numFmt w:val="bullet"/>
+      <w:lvlText w:val=""/>
+      <w:lvlJc w:val="left"/>
+      <w:pPr>
+        <w:ind w:left="4320" w:hanging="360"/>
+      </w:pPr>
+      <w:rPr>
+        <w:rFonts w:ascii="Wingdings" w:hAnsi="Wingdings" w:hint="default"/>
+      </w:rPr>
+    </w:lvl>
+    <w:lvl w:ilvl="6" w:tplc="04160001" w:tentative="1">
+      <w:start w:val="1"/>
+      <w:numFmt w:val="bullet"/>
+      <w:lvlText w:val=""/>
+      <w:lvlJc w:val="left"/>
+      <w:pPr>
+        <w:ind w:left="5040" w:hanging="360"/>
+      </w:pPr>
+      <w:rPr>
+        <w:rFonts w:ascii="Symbol" w:hAnsi="Symbol" w:hint="default"/>
+      </w:rPr>
+    </w:lvl>
+    <w:lvl w:ilvl="7" w:tplc="04160003" w:tentative="1">
+      <w:start w:val="1"/>
+      <w:numFmt w:val="bullet"/>
+      <w:lvlText w:val="o"/>
+      <w:lvlJc w:val="left"/>
+      <w:pPr>
+        <w:ind w:left="5760" w:hanging="360"/>
+      </w:pPr>
+      <w:rPr>
+        <w:rFonts w:ascii="Courier New" w:hAnsi="Courier New" w:cs="Courier New" w:hint="default"/>
+      </w:rPr>
+    </w:lvl>
+    <w:lvl w:ilvl="8" w:tplc="04160005" w:tentative="1">
+      <w:start w:val="1"/>
+      <w:numFmt w:val="bullet"/>
+      <w:lvlText w:val=""/>
+      <w:lvlJc w:val="left"/>
+      <w:pPr>
+        <w:ind w:left="6480" w:hanging="360"/>
+      </w:pPr>
+      <w:rPr>
+        <w:rFonts w:ascii="Wingdings" w:hAnsi="Wingdings" w:hint="default"/>
+      </w:rPr>
+    </w:lvl>
+  </w:abstractNum>
+  <w:abstractNum w:abstractNumId="1" w15:restartNumberingAfterBreak="0">
     <w:nsid w:val="27C43B1B"/>
     <w:multiLevelType w:val="hybridMultilevel"/>
     <w:tmpl w:val="FBEE9452"/>
@@ -1855,7 +3990,120 @@
       </w:rPr>
     </w:lvl>
   </w:abstractNum>
-  <w:abstractNum w:abstractNumId="1">
+  <w:abstractNum w:abstractNumId="2" w15:restartNumberingAfterBreak="0">
+    <w:nsid w:val="36510A6E"/>
+    <w:multiLevelType w:val="hybridMultilevel"/>
+    <w:tmpl w:val="BD062A4C"/>
+    <w:lvl w:ilvl="0" w:tplc="04160001">
+      <w:start w:val="1"/>
+      <w:numFmt w:val="bullet"/>
+      <w:lvlText w:val=""/>
+      <w:lvlJc w:val="left"/>
+      <w:pPr>
+        <w:ind w:left="720" w:hanging="360"/>
+      </w:pPr>
+      <w:rPr>
+        <w:rFonts w:ascii="Symbol" w:hAnsi="Symbol" w:hint="default"/>
+      </w:rPr>
+    </w:lvl>
+    <w:lvl w:ilvl="1" w:tplc="04160003" w:tentative="1">
+      <w:start w:val="1"/>
+      <w:numFmt w:val="bullet"/>
+      <w:lvlText w:val="o"/>
+      <w:lvlJc w:val="left"/>
+      <w:pPr>
+        <w:ind w:left="1440" w:hanging="360"/>
+      </w:pPr>
+      <w:rPr>
+        <w:rFonts w:ascii="Courier New" w:hAnsi="Courier New" w:cs="Courier New" w:hint="default"/>
+      </w:rPr>
+    </w:lvl>
+    <w:lvl w:ilvl="2" w:tplc="04160005" w:tentative="1">
+      <w:start w:val="1"/>
+      <w:numFmt w:val="bullet"/>
+      <w:lvlText w:val=""/>
+      <w:lvlJc w:val="left"/>
+      <w:pPr>
+        <w:ind w:left="2160" w:hanging="360"/>
+      </w:pPr>
+      <w:rPr>
+        <w:rFonts w:ascii="Wingdings" w:hAnsi="Wingdings" w:hint="default"/>
+      </w:rPr>
+    </w:lvl>
+    <w:lvl w:ilvl="3" w:tplc="04160001" w:tentative="1">
+      <w:start w:val="1"/>
+      <w:numFmt w:val="bullet"/>
+      <w:lvlText w:val=""/>
+      <w:lvlJc w:val="left"/>
+      <w:pPr>
+        <w:ind w:left="2880" w:hanging="360"/>
+      </w:pPr>
+      <w:rPr>
+        <w:rFonts w:ascii="Symbol" w:hAnsi="Symbol" w:hint="default"/>
+      </w:rPr>
+    </w:lvl>
+    <w:lvl w:ilvl="4" w:tplc="04160003" w:tentative="1">
+      <w:start w:val="1"/>
+      <w:numFmt w:val="bullet"/>
+      <w:lvlText w:val="o"/>
+      <w:lvlJc w:val="left"/>
+      <w:pPr>
+        <w:ind w:left="3600" w:hanging="360"/>
+      </w:pPr>
+      <w:rPr>
+        <w:rFonts w:ascii="Courier New" w:hAnsi="Courier New" w:cs="Courier New" w:hint="default"/>
+      </w:rPr>
+    </w:lvl>
+    <w:lvl w:ilvl="5" w:tplc="04160005" w:tentative="1">
+      <w:start w:val="1"/>
+      <w:numFmt w:val="bullet"/>
+      <w:lvlText w:val=""/>
+      <w:lvlJc w:val="left"/>
+      <w:pPr>
+        <w:ind w:left="4320" w:hanging="360"/>
+      </w:pPr>
+      <w:rPr>
+        <w:rFonts w:ascii="Wingdings" w:hAnsi="Wingdings" w:hint="default"/>
+      </w:rPr>
+    </w:lvl>
+    <w:lvl w:ilvl="6" w:tplc="04160001" w:tentative="1">
+      <w:start w:val="1"/>
+      <w:numFmt w:val="bullet"/>
+      <w:lvlText w:val=""/>
+      <w:lvlJc w:val="left"/>
+      <w:pPr>
+        <w:ind w:left="5040" w:hanging="360"/>
+      </w:pPr>
+      <w:rPr>
+        <w:rFonts w:ascii="Symbol" w:hAnsi="Symbol" w:hint="default"/>
+      </w:rPr>
+    </w:lvl>
+    <w:lvl w:ilvl="7" w:tplc="04160003" w:tentative="1">
+      <w:start w:val="1"/>
+      <w:numFmt w:val="bullet"/>
+      <w:lvlText w:val="o"/>
+      <w:lvlJc w:val="left"/>
+      <w:pPr>
+        <w:ind w:left="5760" w:hanging="360"/>
+      </w:pPr>
+      <w:rPr>
+        <w:rFonts w:ascii="Courier New" w:hAnsi="Courier New" w:cs="Courier New" w:hint="default"/>
+      </w:rPr>
+    </w:lvl>
+    <w:lvl w:ilvl="8" w:tplc="04160005" w:tentative="1">
+      <w:start w:val="1"/>
+      <w:numFmt w:val="bullet"/>
+      <w:lvlText w:val=""/>
+      <w:lvlJc w:val="left"/>
+      <w:pPr>
+        <w:ind w:left="6480" w:hanging="360"/>
+      </w:pPr>
+      <w:rPr>
+        <w:rFonts w:ascii="Wingdings" w:hAnsi="Wingdings" w:hint="default"/>
+      </w:rPr>
+    </w:lvl>
+  </w:abstractNum>
+  <w:abstractNum w:abstractNumId="3" w15:restartNumberingAfterBreak="0">
     <w:nsid w:val="3B9334FB"/>
     <w:multiLevelType w:val="hybridMultilevel"/>
     <w:tmpl w:val="D5CEFDC4"/>
@@ -1944,17 +4192,139 @@
       </w:pPr>
     </w:lvl>
   </w:abstractNum>
+  <w:abstractNum w:abstractNumId="4" w15:restartNumberingAfterBreak="0">
+    <w:nsid w:val="3ED53228"/>
+    <w:multiLevelType w:val="hybridMultilevel"/>
+    <w:tmpl w:val="C3D8D64A"/>
+    <w:lvl w:ilvl="0" w:tplc="04160001">
+      <w:start w:val="1"/>
+      <w:numFmt w:val="bullet"/>
+      <w:lvlText w:val=""/>
+      <w:lvlJc w:val="left"/>
+      <w:pPr>
+        <w:ind w:left="720" w:hanging="360"/>
+      </w:pPr>
+      <w:rPr>
+        <w:rFonts w:ascii="Symbol" w:hAnsi="Symbol" w:hint="default"/>
+      </w:rPr>
+    </w:lvl>
+    <w:lvl w:ilvl="1" w:tplc="04160003" w:tentative="1">
+      <w:start w:val="1"/>
+      <w:numFmt w:val="bullet"/>
+      <w:lvlText w:val="o"/>
+      <w:lvlJc w:val="left"/>
+      <w:pPr>
+        <w:ind w:left="1440" w:hanging="360"/>
+      </w:pPr>
+      <w:rPr>
+        <w:rFonts w:ascii="Courier New" w:hAnsi="Courier New" w:cs="Courier New" w:hint="default"/>
+      </w:rPr>
+    </w:lvl>
+    <w:lvl w:ilvl="2" w:tplc="04160005" w:tentative="1">
+      <w:start w:val="1"/>
+      <w:numFmt w:val="bullet"/>
+      <w:lvlText w:val=""/>
+      <w:lvlJc w:val="left"/>
+      <w:pPr>
+        <w:ind w:left="2160" w:hanging="360"/>
+      </w:pPr>
+      <w:rPr>
+        <w:rFonts w:ascii="Wingdings" w:hAnsi="Wingdings" w:hint="default"/>
+      </w:rPr>
+    </w:lvl>
+    <w:lvl w:ilvl="3" w:tplc="04160001" w:tentative="1">
+      <w:start w:val="1"/>
+      <w:numFmt w:val="bullet"/>
+      <w:lvlText w:val=""/>
+      <w:lvlJc w:val="left"/>
+      <w:pPr>
+        <w:ind w:left="2880" w:hanging="360"/>
+      </w:pPr>
+      <w:rPr>
+        <w:rFonts w:ascii="Symbol" w:hAnsi="Symbol" w:hint="default"/>
+      </w:rPr>
+    </w:lvl>
+    <w:lvl w:ilvl="4" w:tplc="04160003" w:tentative="1">
+      <w:start w:val="1"/>
+      <w:numFmt w:val="bullet"/>
+      <w:lvlText w:val="o"/>
+      <w:lvlJc w:val="left"/>
+      <w:pPr>
+        <w:ind w:left="3600" w:hanging="360"/>
+      </w:pPr>
+      <w:rPr>
+        <w:rFonts w:ascii="Courier New" w:hAnsi="Courier New" w:cs="Courier New" w:hint="default"/>
+      </w:rPr>
+    </w:lvl>
+    <w:lvl w:ilvl="5" w:tplc="04160005" w:tentative="1">
+      <w:start w:val="1"/>
+      <w:numFmt w:val="bullet"/>
+      <w:lvlText w:val=""/>
+      <w:lvlJc w:val="left"/>
+      <w:pPr>
+        <w:ind w:left="4320" w:hanging="360"/>
+      </w:pPr>
+      <w:rPr>
+        <w:rFonts w:ascii="Wingdings" w:hAnsi="Wingdings" w:hint="default"/>
+      </w:rPr>
+    </w:lvl>
+    <w:lvl w:ilvl="6" w:tplc="04160001" w:tentative="1">
+      <w:start w:val="1"/>
+      <w:numFmt w:val="bullet"/>
+      <w:lvlText w:val=""/>
+      <w:lvlJc w:val="left"/>
+      <w:pPr>
+        <w:ind w:left="5040" w:hanging="360"/>
+      </w:pPr>
+      <w:rPr>
+        <w:rFonts w:ascii="Symbol" w:hAnsi="Symbol" w:hint="default"/>
+      </w:rPr>
+    </w:lvl>
+    <w:lvl w:ilvl="7" w:tplc="04160003" w:tentative="1">
+      <w:start w:val="1"/>
+      <w:numFmt w:val="bullet"/>
+      <w:lvlText w:val="o"/>
+      <w:lvlJc w:val="left"/>
+      <w:pPr>
+        <w:ind w:left="5760" w:hanging="360"/>
+      </w:pPr>
+      <w:rPr>
+        <w:rFonts w:ascii="Courier New" w:hAnsi="Courier New" w:cs="Courier New" w:hint="default"/>
+      </w:rPr>
+    </w:lvl>
+    <w:lvl w:ilvl="8" w:tplc="04160005" w:tentative="1">
+      <w:start w:val="1"/>
+      <w:numFmt w:val="bullet"/>
+      <w:lvlText w:val=""/>
+      <w:lvlJc w:val="left"/>
+      <w:pPr>
+        <w:ind w:left="6480" w:hanging="360"/>
+      </w:pPr>
+      <w:rPr>
+        <w:rFonts w:ascii="Wingdings" w:hAnsi="Wingdings" w:hint="default"/>
+      </w:rPr>
+    </w:lvl>
+  </w:abstractNum>
   <w:num w:numId="1">
+    <w:abstractNumId w:val="3"/>
+  </w:num>
+  <w:num w:numId="2">
     <w:abstractNumId w:val="1"/>
   </w:num>
-  <w:num w:numId="2">
+  <w:num w:numId="3">
     <w:abstractNumId w:val="0"/>
+  </w:num>
+  <w:num w:numId="4">
+    <w:abstractNumId w:val="4"/>
+  </w:num>
+  <w:num w:numId="5">
+    <w:abstractNumId w:val="2"/>
   </w:num>
 </w:numbering>
 </file>
 
 <file path=word/styles.xml><?xml version="1.0" encoding="utf-8"?>
-<w:styles xmlns:mc="http://schemas.openxmlformats.org/markup-compatibility/2006" xmlns:r="http://schemas.openxmlformats.org/officeDocument/2006/relationships" xmlns:w="http://schemas.openxmlformats.org/wordprocessingml/2006/main" xmlns:w14="http://schemas.microsoft.com/office/word/2010/wordml" xmlns:w15="http://schemas.microsoft.com/office/word/2012/wordml" mc:Ignorable="w14 w15">
+<w:styles xmlns:mc="http://schemas.openxmlformats.org/markup-compatibility/2006" xmlns:r="http://schemas.openxmlformats.org/officeDocument/2006/relationships" xmlns:w="http://schemas.openxmlformats.org/wordprocessingml/2006/main" xmlns:w14="http://schemas.microsoft.com/office/word/2010/wordml" xmlns:w15="http://schemas.microsoft.com/office/word/2012/wordml" xmlns:w16se="http://schemas.microsoft.com/office/word/2015/wordml/symex" mc:Ignorable="w14 w15 w16se">
   <w:docDefaults>
     <w:rPrDefault>
       <w:rPr>

</xml_diff>